<commit_message>
Last meeting report was generated.
</commit_message>
<xml_diff>
--- a/reports/Meeting-04-25-2016.docx
+++ b/reports/Meeting-04-25-2016.docx
@@ -972,33 +972,7 @@
           <w:rtl/>
           <w:lang w:bidi="fa-IR"/>
         </w:rPr>
-        <w:lastRenderedPageBreak/>
         <w:t>نیازمندی‌ها</w:t>
-      </w:r>
-      <w:bookmarkStart w:id="0" w:name="_GoBack"/>
-      <w:bookmarkEnd w:id="0"/>
-    </w:p>
-    <w:p>
-      <w:pPr>
-        <w:pStyle w:val="Heading1"/>
-        <w:bidi/>
-        <w:rPr>
-          <w:lang w:bidi="fa-IR"/>
-        </w:rPr>
-      </w:pPr>
-      <w:r>
-        <w:rPr>
-          <w:rFonts w:hint="cs"/>
-          <w:rtl/>
-          <w:lang w:bidi="fa-IR"/>
-        </w:rPr>
-        <w:t xml:space="preserve">فاز </w:t>
-      </w:r>
-      <w:r>
-        <w:rPr>
-          <w:lang w:bidi="fa-IR"/>
-        </w:rPr>
-        <w:t>REST</w:t>
       </w:r>
     </w:p>
     <w:p>
@@ -1014,13 +988,69 @@
           <w:rtl/>
           <w:lang w:bidi="fa-IR"/>
         </w:rPr>
-        <w:t xml:space="preserve">در ادامه سرور </w:t>
+        <w:t>با توجه به سناریوی تعریف شده و معماری زیر، تیم‌ها می‌بایست نیازمندی‌های زیر را بر‌آورده کنند:</w:t>
+      </w:r>
+    </w:p>
+    <w:p>
+      <w:pPr>
+        <w:bidi/>
+        <w:rPr>
+          <w:rFonts w:hint="cs"/>
+          <w:rtl/>
+          <w:lang w:bidi="fa-IR"/>
+        </w:rPr>
+      </w:pPr>
+    </w:p>
+    <w:p>
+      <w:pPr>
+        <w:pStyle w:val="ListParagraph"/>
+        <w:numPr>
+          <w:ilvl w:val="0"/>
+          <w:numId w:val="1"/>
+        </w:numPr>
+        <w:bidi/>
+        <w:rPr>
+          <w:rFonts w:hint="cs"/>
+          <w:rtl/>
+          <w:lang w:bidi="fa-IR"/>
+        </w:rPr>
+      </w:pPr>
+      <w:r>
+        <w:rPr>
+          <w:rFonts w:hint="cs"/>
+          <w:rtl/>
+          <w:lang w:bidi="fa-IR"/>
+        </w:rPr>
+        <w:t>تیم سخت‌افزاری: سنسور‌های شدت نور، لامپ‌هایی با قابلیت روشن و خاموش شدن، سنسور تشخیص حضور</w:t>
+      </w:r>
+    </w:p>
+    <w:p>
+      <w:pPr>
+        <w:pStyle w:val="ListParagraph"/>
+        <w:numPr>
+          <w:ilvl w:val="0"/>
+          <w:numId w:val="1"/>
+        </w:numPr>
+        <w:bidi/>
+        <w:rPr>
+          <w:rFonts w:hint="cs"/>
+          <w:rtl/>
+          <w:lang w:bidi="fa-IR"/>
+        </w:rPr>
+      </w:pPr>
+      <w:r>
+        <w:rPr>
+          <w:rFonts w:hint="cs"/>
+          <w:rtl/>
+          <w:lang w:bidi="fa-IR"/>
+        </w:rPr>
+        <w:t xml:space="preserve">تیم میان‌افزار: پیاده سازی </w:t>
       </w:r>
       <w:r>
         <w:rPr>
           <w:lang w:bidi="fa-IR"/>
         </w:rPr>
-        <w:t>REST</w:t>
+        <w:t>SDK</w:t>
       </w:r>
       <w:r>
         <w:rPr>
@@ -1028,13 +1058,13 @@
           <w:rtl/>
           <w:lang w:bidi="fa-IR"/>
         </w:rPr>
-        <w:t xml:space="preserve"> برای ایجاد تقاضا از طریق </w:t>
+        <w:t xml:space="preserve">های لازم برای بردهای </w:t>
       </w:r>
       <w:r>
         <w:rPr>
           <w:lang w:bidi="fa-IR"/>
         </w:rPr>
-        <w:t>HTTP</w:t>
+        <w:t>Raspberry Pi</w:t>
       </w:r>
       <w:r>
         <w:rPr>
@@ -1042,7 +1072,13 @@
           <w:rtl/>
           <w:lang w:bidi="fa-IR"/>
         </w:rPr>
-        <w:t xml:space="preserve"> فراهم آمد. معماری نهای</w:t>
+        <w:t xml:space="preserve">، آماده‌ سازی </w:t>
+      </w:r>
+      <w:r>
+        <w:rPr>
+          <w:lang w:bidi="fa-IR"/>
+        </w:rPr>
+        <w:t>API</w:t>
       </w:r>
       <w:r>
         <w:rPr>
@@ -1050,12 +1086,97 @@
           <w:rtl/>
           <w:lang w:bidi="fa-IR"/>
         </w:rPr>
-        <w:t>ی این سیستم به صورت زیر می‌باشد</w:t>
+        <w:t>های لازم برای کنترل لامپ‌ها، خواندن شدت‌ نور و وقفه مربوط به تشخیص حضور</w:t>
+      </w:r>
+    </w:p>
+    <w:p>
+      <w:pPr>
+        <w:pStyle w:val="ListParagraph"/>
+        <w:numPr>
+          <w:ilvl w:val="0"/>
+          <w:numId w:val="1"/>
+        </w:numPr>
+        <w:bidi/>
+        <w:rPr>
+          <w:rFonts w:hint="cs"/>
+          <w:rtl/>
+          <w:lang w:bidi="fa-IR"/>
+        </w:rPr>
+      </w:pPr>
+      <w:r>
+        <w:rPr>
+          <w:rFonts w:hint="cs"/>
+          <w:rtl/>
+          <w:lang w:bidi="fa-IR"/>
+        </w:rPr>
+        <w:t xml:space="preserve">تیم نرم‌افزار: پیاده سازی بستر اجرای </w:t>
       </w:r>
       <w:r>
         <w:rPr>
-          <w:noProof/>
+          <w:lang w:bidi="fa-IR"/>
         </w:rPr>
+        <w:t>Application</w:t>
+      </w:r>
+      <w:r>
+        <w:rPr>
+          <w:rFonts w:hint="cs"/>
+          <w:rtl/>
+          <w:lang w:bidi="fa-IR"/>
+        </w:rPr>
+        <w:t xml:space="preserve"> و فراهم آوردن </w:t>
+      </w:r>
+      <w:r>
+        <w:rPr>
+          <w:lang w:bidi="fa-IR"/>
+        </w:rPr>
+        <w:t>API</w:t>
+      </w:r>
+      <w:r>
+        <w:rPr>
+          <w:rFonts w:hint="cs"/>
+          <w:rtl/>
+          <w:lang w:bidi="fa-IR"/>
+        </w:rPr>
+        <w:t>های لازم جهت برقراری ارتباط</w:t>
+      </w:r>
+    </w:p>
+    <w:p>
+      <w:pPr>
+        <w:pStyle w:val="ListParagraph"/>
+        <w:numPr>
+          <w:ilvl w:val="0"/>
+          <w:numId w:val="1"/>
+        </w:numPr>
+        <w:bidi/>
+        <w:rPr>
+          <w:rtl/>
+          <w:lang w:bidi="fa-IR"/>
+        </w:rPr>
+      </w:pPr>
+      <w:r>
+        <w:rPr>
+          <w:rFonts w:hint="cs"/>
+          <w:rtl/>
+          <w:lang w:bidi="fa-IR"/>
+        </w:rPr>
+        <w:t>تیم رابط کاربری: پیاده سازی رابط کاربری برای پلتفرم‌های تلفن همراه</w:t>
+      </w:r>
+    </w:p>
+    <w:p>
+      <w:pPr>
+        <w:bidi/>
+        <w:rPr>
+          <w:rFonts w:hint="cs"/>
+          <w:lang w:bidi="fa-IR"/>
+        </w:rPr>
+      </w:pPr>
+    </w:p>
+    <w:p>
+      <w:pPr>
+        <w:bidi/>
+      </w:pPr>
+      <w:r>
+        <w:lastRenderedPageBreak/>
         <w:pict>
           <v:shapetype id="_x0000_t75" coordsize="21600,21600" o:spt="75" o:preferrelative="t" path="m@4@5l@4@11@9@11@9@5xe" filled="f" stroked="f">
             <v:stroke joinstyle="miter"/>
@@ -1076,453 +1197,12 @@
             <v:path o:extrusionok="f" gradientshapeok="t" o:connecttype="rect"/>
             <o:lock v:ext="edit" aspectratio="t"/>
           </v:shapetype>
-          <v:shape id="_x0000_s1026" type="#_x0000_t75" style="position:absolute;left:0;text-align:left;margin-left:0;margin-top:38.2pt;width:467.7pt;height:502.75pt;z-index:251664384;mso-position-horizontal:absolute;mso-position-horizontal-relative:text;mso-position-vertical:absolute;mso-position-vertical-relative:text;mso-width-relative:page;mso-height-relative:page">
-            <v:imagedata r:id="rId7" o:title="architecture-Main"/>
-            <w10:wrap type="topAndBottom"/>
-          </v:shape>
-        </w:pict>
-      </w:r>
-      <w:r>
-        <w:rPr>
-          <w:rFonts w:hint="cs"/>
-          <w:rtl/>
-          <w:lang w:bidi="fa-IR"/>
-        </w:rPr>
-        <w:t>:</w:t>
-      </w:r>
-    </w:p>
-    <w:p>
-      <w:pPr>
-        <w:bidi/>
-        <w:rPr>
-          <w:rtl/>
-          <w:lang w:bidi="fa-IR"/>
-        </w:rPr>
-      </w:pPr>
-    </w:p>
-    <w:p>
-      <w:pPr>
-        <w:bidi/>
-        <w:rPr>
-          <w:rtl/>
-          <w:lang w:bidi="fa-IR"/>
-        </w:rPr>
-      </w:pPr>
-    </w:p>
-    <w:p>
-      <w:pPr>
-        <w:bidi/>
-        <w:rPr>
-          <w:rtl/>
-          <w:lang w:bidi="fa-IR"/>
-        </w:rPr>
-      </w:pPr>
-      <w:r>
-        <w:rPr>
-          <w:rFonts w:hint="cs"/>
-          <w:rtl/>
-          <w:lang w:bidi="fa-IR"/>
-        </w:rPr>
-        <w:t xml:space="preserve"> در این معماری تقاضای </w:t>
-      </w:r>
-      <w:r>
-        <w:rPr>
-          <w:lang w:bidi="fa-IR"/>
-        </w:rPr>
-        <w:t>REST</w:t>
-      </w:r>
-      <w:r>
-        <w:rPr>
-          <w:rFonts w:hint="cs"/>
-          <w:rtl/>
-          <w:lang w:bidi="fa-IR"/>
-        </w:rPr>
-        <w:t xml:space="preserve"> به </w:t>
-      </w:r>
-      <w:r>
-        <w:rPr>
-          <w:lang w:bidi="fa-IR"/>
-        </w:rPr>
-        <w:t>Lamp-REST</w:t>
-      </w:r>
-      <w:r>
-        <w:rPr>
-          <w:rFonts w:hint="cs"/>
-          <w:rtl/>
-          <w:lang w:bidi="fa-IR"/>
-        </w:rPr>
-        <w:t xml:space="preserve"> رسیده و از طریق سرور </w:t>
-      </w:r>
-      <w:proofErr w:type="spellStart"/>
-      <w:r>
-        <w:rPr>
-          <w:lang w:bidi="fa-IR"/>
-        </w:rPr>
-        <w:t>Kaa</w:t>
-      </w:r>
-      <w:proofErr w:type="spellEnd"/>
-      <w:r>
-        <w:rPr>
-          <w:rFonts w:hint="cs"/>
-          <w:rtl/>
-          <w:lang w:bidi="fa-IR"/>
-        </w:rPr>
-        <w:t xml:space="preserve"> به </w:t>
-      </w:r>
-      <w:r>
-        <w:rPr>
-          <w:lang w:bidi="fa-IR"/>
-        </w:rPr>
-        <w:t>Lamp-</w:t>
-      </w:r>
-      <w:proofErr w:type="spellStart"/>
-      <w:r>
-        <w:rPr>
-          <w:lang w:bidi="fa-IR"/>
-        </w:rPr>
-        <w:t>RPi</w:t>
-      </w:r>
-      <w:proofErr w:type="spellEnd"/>
-      <w:r>
-        <w:rPr>
-          <w:rFonts w:hint="cs"/>
-          <w:rtl/>
-          <w:lang w:bidi="fa-IR"/>
-        </w:rPr>
-        <w:t xml:space="preserve"> میرسد. برای پیاده‌سازی این ارتباط از </w:t>
-      </w:r>
-      <w:proofErr w:type="spellStart"/>
-      <w:r>
-        <w:rPr>
-          <w:lang w:bidi="fa-IR"/>
-        </w:rPr>
-        <w:t>Kaa</w:t>
-      </w:r>
-      <w:proofErr w:type="spellEnd"/>
-      <w:r>
-        <w:rPr>
-          <w:lang w:bidi="fa-IR"/>
-        </w:rPr>
-        <w:t xml:space="preserve"> Events</w:t>
-      </w:r>
-      <w:r>
-        <w:rPr>
-          <w:rFonts w:hint="cs"/>
-          <w:rtl/>
-          <w:lang w:bidi="fa-IR"/>
-        </w:rPr>
-        <w:t>‌ استفاده شده است.</w:t>
-      </w:r>
-      <w:r>
-        <w:rPr>
-          <w:rFonts w:hint="cs"/>
-          <w:rtl/>
-          <w:lang w:bidi="fa-IR"/>
-        </w:rPr>
-        <w:t xml:space="preserve"> در ادامه ساختار کلی </w:t>
-      </w:r>
-      <w:r>
-        <w:rPr>
-          <w:lang w:bidi="fa-IR"/>
-        </w:rPr>
-        <w:t>Lamp-REST</w:t>
-      </w:r>
-      <w:r>
-        <w:rPr>
-          <w:rFonts w:hint="cs"/>
-          <w:rtl/>
-          <w:lang w:bidi="fa-IR"/>
-        </w:rPr>
-        <w:t xml:space="preserve"> آورده شده است:</w:t>
-      </w:r>
-    </w:p>
-    <w:p>
-      <w:pPr>
-        <w:bidi/>
-        <w:rPr>
-          <w:lang w:bidi="fa-IR"/>
-        </w:rPr>
-      </w:pPr>
-      <w:r>
-        <w:rPr>
-          <w:lang w:bidi="fa-IR"/>
-        </w:rPr>
-        <w:pict>
-          <v:shape id="_x0000_i1025" type="#_x0000_t75" style="width:467.65pt;height:311pt">
-            <v:imagedata r:id="rId8" o:title="architecture-Lamp-REST"/>
+          <v:shape id="_x0000_i1027" type="#_x0000_t75" style="width:467.7pt;height:365.8pt">
+            <v:imagedata r:id="rId8" o:title="architecture-Main"/>
           </v:shape>
         </w:pict>
       </w:r>
     </w:p>
-    <w:p/>
-    <w:p>
-      <w:pPr>
-        <w:bidi/>
-        <w:rPr>
-          <w:rtl/>
-          <w:lang w:bidi="fa-IR"/>
-        </w:rPr>
-      </w:pPr>
-      <w:r>
-        <w:rPr>
-          <w:rFonts w:hint="cs"/>
-          <w:rtl/>
-          <w:lang w:bidi="fa-IR"/>
-        </w:rPr>
-        <w:t xml:space="preserve">در نهایت </w:t>
-      </w:r>
-      <w:r>
-        <w:rPr>
-          <w:lang w:bidi="fa-IR"/>
-        </w:rPr>
-        <w:t>API</w:t>
-      </w:r>
-      <w:r>
-        <w:rPr>
-          <w:rFonts w:hint="cs"/>
-          <w:rtl/>
-          <w:lang w:bidi="fa-IR"/>
-        </w:rPr>
-        <w:t xml:space="preserve"> </w:t>
-      </w:r>
-      <w:r>
-        <w:rPr>
-          <w:rFonts w:hint="cs"/>
-          <w:rtl/>
-          <w:lang w:bidi="fa-IR"/>
-        </w:rPr>
-        <w:t xml:space="preserve">مقدماتی برای یک لامپ حاضر شد، نحوه‌ی کار با این </w:t>
-      </w:r>
-      <w:r>
-        <w:rPr>
-          <w:lang w:bidi="fa-IR"/>
-        </w:rPr>
-        <w:t>API</w:t>
-      </w:r>
-      <w:r>
-        <w:rPr>
-          <w:rFonts w:hint="cs"/>
-          <w:rtl/>
-          <w:lang w:bidi="fa-IR"/>
-        </w:rPr>
-        <w:t xml:space="preserve"> نیز مستندسازی شده است.</w:t>
-      </w:r>
-    </w:p>
-    <w:p>
-      <w:pPr>
-        <w:pStyle w:val="Heading1"/>
-        <w:bidi/>
-        <w:rPr>
-          <w:rtl/>
-          <w:lang w:bidi="fa-IR"/>
-        </w:rPr>
-      </w:pPr>
-      <w:r>
-        <w:rPr>
-          <w:rFonts w:hint="cs"/>
-          <w:rtl/>
-          <w:lang w:bidi="fa-IR"/>
-        </w:rPr>
-        <w:t>پیاده‌سازی به زبان جاوا</w:t>
-      </w:r>
-    </w:p>
-    <w:p>
-      <w:pPr>
-        <w:bidi/>
-        <w:rPr>
-          <w:lang w:bidi="fa-IR"/>
-        </w:rPr>
-      </w:pPr>
-      <w:r>
-        <w:rPr>
-          <w:rFonts w:hint="cs"/>
-          <w:rtl/>
-          <w:lang w:bidi="fa-IR"/>
-        </w:rPr>
-        <w:t xml:space="preserve">در ادامه برای سهولت در ادامه‌ی پروژه به صورت گروهی و یا توسط افراد بیشتر، پروژه‌های </w:t>
-      </w:r>
-      <w:r>
-        <w:rPr>
-          <w:lang w:bidi="fa-IR"/>
-        </w:rPr>
-        <w:t>Lamp-REST</w:t>
-      </w:r>
-      <w:r>
-        <w:rPr>
-          <w:rFonts w:hint="cs"/>
-          <w:rtl/>
-          <w:lang w:bidi="fa-IR"/>
-        </w:rPr>
-        <w:t xml:space="preserve">  و </w:t>
-      </w:r>
-      <w:r>
-        <w:rPr>
-          <w:lang w:bidi="fa-IR"/>
-        </w:rPr>
-        <w:t>Lamp-</w:t>
-      </w:r>
-      <w:proofErr w:type="spellStart"/>
-      <w:r>
-        <w:rPr>
-          <w:lang w:bidi="fa-IR"/>
-        </w:rPr>
-        <w:t>RPi</w:t>
-      </w:r>
-      <w:proofErr w:type="spellEnd"/>
-      <w:r>
-        <w:rPr>
-          <w:rFonts w:hint="cs"/>
-          <w:rtl/>
-          <w:lang w:bidi="fa-IR"/>
-        </w:rPr>
-        <w:t xml:space="preserve">  به</w:t>
-      </w:r>
-      <w:r>
-        <w:rPr>
-          <w:rFonts w:hint="cs"/>
-          <w:rtl/>
-          <w:lang w:bidi="fa-IR"/>
-        </w:rPr>
-        <w:t xml:space="preserve"> زبان جاوا نیز پیاده‌سازی شدند.</w:t>
-      </w:r>
-    </w:p>
-    <w:p>
-      <w:pPr>
-        <w:pStyle w:val="Heading1"/>
-        <w:bidi/>
-        <w:rPr>
-          <w:rtl/>
-          <w:lang w:bidi="fa-IR"/>
-        </w:rPr>
-      </w:pPr>
-      <w:r>
-        <w:rPr>
-          <w:rFonts w:hint="cs"/>
-          <w:rtl/>
-          <w:lang w:bidi="fa-IR"/>
-        </w:rPr>
-        <w:t>جمع‌بندی</w:t>
-      </w:r>
-    </w:p>
-    <w:p>
-      <w:pPr>
-        <w:bidi/>
-        <w:rPr>
-          <w:lang w:bidi="fa-IR"/>
-        </w:rPr>
-      </w:pPr>
-      <w:r>
-        <w:rPr>
-          <w:rFonts w:hint="cs"/>
-          <w:rtl/>
-          <w:lang w:bidi="fa-IR"/>
-        </w:rPr>
-        <w:t xml:space="preserve">با نوشته شدن این برنامه و تست آن به سادگی می‌توان در فاز‌های آتی </w:t>
-      </w:r>
-      <w:r>
-        <w:rPr>
-          <w:lang w:bidi="fa-IR"/>
-        </w:rPr>
-        <w:t>API</w:t>
-      </w:r>
-      <w:r>
-        <w:rPr>
-          <w:rFonts w:hint="cs"/>
-          <w:rtl/>
-          <w:lang w:bidi="fa-IR"/>
-        </w:rPr>
-        <w:t xml:space="preserve"> این برنامه را افزایش داده و نود‌های سخت افزاری بیشتری را پشتیبانی نمود.</w:t>
-      </w:r>
-    </w:p>
-    <w:p>
-      <w:pPr>
-        <w:pStyle w:val="Heading1"/>
-        <w:bidi/>
-        <w:rPr>
-          <w:lang w:bidi="fa-IR"/>
-        </w:rPr>
-      </w:pPr>
-      <w:r>
-        <w:rPr>
-          <w:rFonts w:hint="cs"/>
-          <w:rtl/>
-          <w:lang w:bidi="fa-IR"/>
-        </w:rPr>
-        <w:lastRenderedPageBreak/>
-        <w:t xml:space="preserve">سرور </w:t>
-      </w:r>
-      <w:r>
-        <w:rPr>
-          <w:rFonts w:hint="cs"/>
-          <w:rtl/>
-          <w:lang w:bidi="fa-IR"/>
-        </w:rPr>
-        <w:t xml:space="preserve">مرکزی </w:t>
-      </w:r>
-      <w:r>
-        <w:rPr>
-          <w:lang w:bidi="fa-IR"/>
-        </w:rPr>
-        <w:t>KAA</w:t>
-      </w:r>
-    </w:p>
-    <w:p>
-      <w:pPr>
-        <w:bidi/>
-        <w:rPr>
-          <w:rtl/>
-          <w:lang w:bidi="fa-IR"/>
-        </w:rPr>
-      </w:pPr>
-      <w:r>
-        <w:rPr>
-          <w:rFonts w:hint="cs"/>
-          <w:rtl/>
-          <w:lang w:bidi="fa-IR"/>
-        </w:rPr>
-        <w:t xml:space="preserve">سرور آزمایشگاه </w:t>
-      </w:r>
-      <w:r>
-        <w:rPr>
-          <w:rFonts w:hint="cs"/>
-          <w:rtl/>
-          <w:lang w:bidi="fa-IR"/>
-        </w:rPr>
-        <w:t>مورخ ۲۲ فروردین ۱۳۹۵</w:t>
-      </w:r>
-      <w:r>
-        <w:rPr>
-          <w:rFonts w:hint="cs"/>
-          <w:rtl/>
-          <w:lang w:bidi="fa-IR"/>
-        </w:rPr>
-        <w:t xml:space="preserve"> به همراه دامنه‌ی </w:t>
-      </w:r>
-      <w:r>
-        <w:rPr>
-          <w:lang w:bidi="fa-IR"/>
-        </w:rPr>
-        <w:t>iot.ceit.aut.ac.ir</w:t>
-      </w:r>
-      <w:r>
-        <w:rPr>
-          <w:rFonts w:hint="cs"/>
-          <w:rtl/>
-          <w:lang w:bidi="fa-IR"/>
-        </w:rPr>
-        <w:t xml:space="preserve"> تحویل گرفته شد و پرو</w:t>
-      </w:r>
-      <w:r>
-        <w:rPr>
-          <w:rFonts w:hint="cs"/>
-          <w:rtl/>
-          <w:lang w:bidi="fa-IR"/>
-        </w:rPr>
-        <w:t>سه‌ی راه اندازی آن آغاز شد.</w:t>
-      </w:r>
-    </w:p>
-    <w:p/>
-    <w:p/>
     <w:p/>
     <w:p/>
     <w:p/>
@@ -1539,7 +1219,12 @@
       </w:pPr>
     </w:p>
     <w:sectPr>
-      <w:footerReference w:type="default" r:id="rId9"/>
+      <w:headerReference w:type="even" r:id="rId9"/>
+      <w:headerReference w:type="default" r:id="rId10"/>
+      <w:footerReference w:type="even" r:id="rId11"/>
+      <w:footerReference w:type="default" r:id="rId12"/>
+      <w:headerReference w:type="first" r:id="rId13"/>
+      <w:footerReference w:type="first" r:id="rId14"/>
       <w:pgSz w:w="12240" w:h="15840"/>
       <w:pgMar w:top="1440" w:right="1440" w:bottom="1440" w:left="1440" w:header="720" w:footer="720" w:gutter="0"/>
       <w:pgBorders w:offsetFrom="page">
@@ -1587,6 +1272,16 @@
   <w:p>
     <w:pPr>
       <w:pStyle w:val="Footer"/>
+    </w:pPr>
+  </w:p>
+</w:ftr>
+</file>
+
+<file path=word/footer2.xml><?xml version="1.0" encoding="utf-8"?>
+<w:ftr xmlns:wpc="http://schemas.microsoft.com/office/word/2010/wordprocessingCanvas" xmlns:cx="http://schemas.microsoft.com/office/drawing/2014/chartex" xmlns:mc="http://schemas.openxmlformats.org/markup-compatibility/2006" xmlns:o="urn:schemas-microsoft-com:office:office" xmlns:r="http://schemas.openxmlformats.org/officeDocument/2006/relationships" xmlns:m="http://schemas.openxmlformats.org/officeDocument/2006/math" xmlns:v="urn:schemas-microsoft-com:vml" xmlns:wp14="http://schemas.microsoft.com/office/word/2010/wordprocessingDrawing" xmlns:wp="http://schemas.openxmlformats.org/drawingml/2006/wordprocessingDrawing" xmlns:w10="urn:schemas-microsoft-com:office:word" xmlns:w="http://schemas.openxmlformats.org/wordprocessingml/2006/main" xmlns:w14="http://schemas.microsoft.com/office/word/2010/wordml" xmlns:w15="http://schemas.microsoft.com/office/word/2012/wordml" xmlns:w16se="http://schemas.microsoft.com/office/word/2015/wordml/symex" xmlns:wpg="http://schemas.microsoft.com/office/word/2010/wordprocessingGroup" xmlns:wpi="http://schemas.microsoft.com/office/word/2010/wordprocessingInk" xmlns:wne="http://schemas.microsoft.com/office/word/2006/wordml" xmlns:wps="http://schemas.microsoft.com/office/word/2010/wordprocessingShape" mc:Ignorable="w14 w15 w16se wp14">
+  <w:p>
+    <w:pPr>
+      <w:pStyle w:val="Footer"/>
       <w:bidi/>
       <w:rPr>
         <w:rFonts w:cs="B Traffic"/>
@@ -1606,7 +1301,6 @@
       </w:rPr>
       <w:t xml:space="preserve">تیم نرم افزاری </w:t>
     </w:r>
-    <w:proofErr w:type="spellStart"/>
     <w:r>
       <w:rPr>
         <w:rFonts w:cs="B Traffic"/>
@@ -1616,7 +1310,6 @@
       </w:rPr>
       <w:t>IoT</w:t>
     </w:r>
-    <w:proofErr w:type="spellEnd"/>
     <w:r>
       <w:rPr>
         <w:rFonts w:cs="B Traffic"/>
@@ -1749,8 +1442,20 @@
         <w:rtl/>
         <w:lang w:bidi="fa-IR"/>
       </w:rPr>
-      <w:t>۴</w:t>
+      <w:t>۲</w:t>
     </w:r>
+    <w:bookmarkStart w:id="0" w:name="_GoBack"/>
+    <w:bookmarkEnd w:id="0"/>
+  </w:p>
+</w:ftr>
+</file>
+
+<file path=word/footer3.xml><?xml version="1.0" encoding="utf-8"?>
+<w:ftr xmlns:wpc="http://schemas.microsoft.com/office/word/2010/wordprocessingCanvas" xmlns:cx="http://schemas.microsoft.com/office/drawing/2014/chartex" xmlns:mc="http://schemas.openxmlformats.org/markup-compatibility/2006" xmlns:o="urn:schemas-microsoft-com:office:office" xmlns:r="http://schemas.openxmlformats.org/officeDocument/2006/relationships" xmlns:m="http://schemas.openxmlformats.org/officeDocument/2006/math" xmlns:v="urn:schemas-microsoft-com:vml" xmlns:wp14="http://schemas.microsoft.com/office/word/2010/wordprocessingDrawing" xmlns:wp="http://schemas.openxmlformats.org/drawingml/2006/wordprocessingDrawing" xmlns:w10="urn:schemas-microsoft-com:office:word" xmlns:w="http://schemas.openxmlformats.org/wordprocessingml/2006/main" xmlns:w14="http://schemas.microsoft.com/office/word/2010/wordml" xmlns:w15="http://schemas.microsoft.com/office/word/2012/wordml" xmlns:w16se="http://schemas.microsoft.com/office/word/2015/wordml/symex" xmlns:wpg="http://schemas.microsoft.com/office/word/2010/wordprocessingGroup" xmlns:wpi="http://schemas.microsoft.com/office/word/2010/wordprocessingInk" xmlns:wne="http://schemas.microsoft.com/office/word/2006/wordml" xmlns:wps="http://schemas.microsoft.com/office/word/2010/wordprocessingShape" mc:Ignorable="w14 w15 w16se wp14">
+  <w:p>
+    <w:pPr>
+      <w:pStyle w:val="Footer"/>
+    </w:pPr>
   </w:p>
 </w:ftr>
 </file>
@@ -1778,6 +1483,157 @@
     </w:p>
   </w:footnote>
 </w:footnotes>
+</file>
+
+<file path=word/header1.xml><?xml version="1.0" encoding="utf-8"?>
+<w:hdr xmlns:wpc="http://schemas.microsoft.com/office/word/2010/wordprocessingCanvas" xmlns:cx="http://schemas.microsoft.com/office/drawing/2014/chartex" xmlns:mc="http://schemas.openxmlformats.org/markup-compatibility/2006" xmlns:o="urn:schemas-microsoft-com:office:office" xmlns:r="http://schemas.openxmlformats.org/officeDocument/2006/relationships" xmlns:m="http://schemas.openxmlformats.org/officeDocument/2006/math" xmlns:v="urn:schemas-microsoft-com:vml" xmlns:wp14="http://schemas.microsoft.com/office/word/2010/wordprocessingDrawing" xmlns:wp="http://schemas.openxmlformats.org/drawingml/2006/wordprocessingDrawing" xmlns:w10="urn:schemas-microsoft-com:office:word" xmlns:w="http://schemas.openxmlformats.org/wordprocessingml/2006/main" xmlns:w14="http://schemas.microsoft.com/office/word/2010/wordml" xmlns:w15="http://schemas.microsoft.com/office/word/2012/wordml" xmlns:w16se="http://schemas.microsoft.com/office/word/2015/wordml/symex" xmlns:wpg="http://schemas.microsoft.com/office/word/2010/wordprocessingGroup" xmlns:wpi="http://schemas.microsoft.com/office/word/2010/wordprocessingInk" xmlns:wne="http://schemas.microsoft.com/office/word/2006/wordml" xmlns:wps="http://schemas.microsoft.com/office/word/2010/wordprocessingShape" mc:Ignorable="w14 w15 w16se wp14">
+  <w:p>
+    <w:pPr>
+      <w:pStyle w:val="Header"/>
+    </w:pPr>
+  </w:p>
+</w:hdr>
+</file>
+
+<file path=word/header2.xml><?xml version="1.0" encoding="utf-8"?>
+<w:hdr xmlns:wpc="http://schemas.microsoft.com/office/word/2010/wordprocessingCanvas" xmlns:cx="http://schemas.microsoft.com/office/drawing/2014/chartex" xmlns:mc="http://schemas.openxmlformats.org/markup-compatibility/2006" xmlns:o="urn:schemas-microsoft-com:office:office" xmlns:r="http://schemas.openxmlformats.org/officeDocument/2006/relationships" xmlns:m="http://schemas.openxmlformats.org/officeDocument/2006/math" xmlns:v="urn:schemas-microsoft-com:vml" xmlns:wp14="http://schemas.microsoft.com/office/word/2010/wordprocessingDrawing" xmlns:wp="http://schemas.openxmlformats.org/drawingml/2006/wordprocessingDrawing" xmlns:w10="urn:schemas-microsoft-com:office:word" xmlns:w="http://schemas.openxmlformats.org/wordprocessingml/2006/main" xmlns:w14="http://schemas.microsoft.com/office/word/2010/wordml" xmlns:w15="http://schemas.microsoft.com/office/word/2012/wordml" xmlns:w16se="http://schemas.microsoft.com/office/word/2015/wordml/symex" xmlns:wpg="http://schemas.microsoft.com/office/word/2010/wordprocessingGroup" xmlns:wpi="http://schemas.microsoft.com/office/word/2010/wordprocessingInk" xmlns:wne="http://schemas.microsoft.com/office/word/2006/wordml" xmlns:wps="http://schemas.microsoft.com/office/word/2010/wordprocessingShape" mc:Ignorable="w14 w15 w16se wp14">
+  <w:p>
+    <w:pPr>
+      <w:pStyle w:val="Header"/>
+    </w:pPr>
+  </w:p>
+</w:hdr>
+</file>
+
+<file path=word/header3.xml><?xml version="1.0" encoding="utf-8"?>
+<w:hdr xmlns:wpc="http://schemas.microsoft.com/office/word/2010/wordprocessingCanvas" xmlns:cx="http://schemas.microsoft.com/office/drawing/2014/chartex" xmlns:mc="http://schemas.openxmlformats.org/markup-compatibility/2006" xmlns:o="urn:schemas-microsoft-com:office:office" xmlns:r="http://schemas.openxmlformats.org/officeDocument/2006/relationships" xmlns:m="http://schemas.openxmlformats.org/officeDocument/2006/math" xmlns:v="urn:schemas-microsoft-com:vml" xmlns:wp14="http://schemas.microsoft.com/office/word/2010/wordprocessingDrawing" xmlns:wp="http://schemas.openxmlformats.org/drawingml/2006/wordprocessingDrawing" xmlns:w10="urn:schemas-microsoft-com:office:word" xmlns:w="http://schemas.openxmlformats.org/wordprocessingml/2006/main" xmlns:w14="http://schemas.microsoft.com/office/word/2010/wordml" xmlns:w15="http://schemas.microsoft.com/office/word/2012/wordml" xmlns:w16se="http://schemas.microsoft.com/office/word/2015/wordml/symex" xmlns:wpg="http://schemas.microsoft.com/office/word/2010/wordprocessingGroup" xmlns:wpi="http://schemas.microsoft.com/office/word/2010/wordprocessingInk" xmlns:wne="http://schemas.microsoft.com/office/word/2006/wordml" xmlns:wps="http://schemas.microsoft.com/office/word/2010/wordprocessingShape" mc:Ignorable="w14 w15 w16se wp14">
+  <w:p>
+    <w:pPr>
+      <w:pStyle w:val="Header"/>
+    </w:pPr>
+  </w:p>
+</w:hdr>
+</file>
+
+<file path=word/numbering.xml><?xml version="1.0" encoding="utf-8"?>
+<w:numbering xmlns:wpc="http://schemas.microsoft.com/office/word/2010/wordprocessingCanvas" xmlns:cx="http://schemas.microsoft.com/office/drawing/2014/chartex" xmlns:mc="http://schemas.openxmlformats.org/markup-compatibility/2006" xmlns:o="urn:schemas-microsoft-com:office:office" xmlns:r="http://schemas.openxmlformats.org/officeDocument/2006/relationships" xmlns:m="http://schemas.openxmlformats.org/officeDocument/2006/math" xmlns:v="urn:schemas-microsoft-com:vml" xmlns:wp14="http://schemas.microsoft.com/office/word/2010/wordprocessingDrawing" xmlns:wp="http://schemas.openxmlformats.org/drawingml/2006/wordprocessingDrawing" xmlns:w10="urn:schemas-microsoft-com:office:word" xmlns:w="http://schemas.openxmlformats.org/wordprocessingml/2006/main" xmlns:w14="http://schemas.microsoft.com/office/word/2010/wordml" xmlns:w15="http://schemas.microsoft.com/office/word/2012/wordml" xmlns:w16se="http://schemas.microsoft.com/office/word/2015/wordml/symex" xmlns:wpg="http://schemas.microsoft.com/office/word/2010/wordprocessingGroup" xmlns:wpi="http://schemas.microsoft.com/office/word/2010/wordprocessingInk" xmlns:wne="http://schemas.microsoft.com/office/word/2006/wordml" xmlns:wps="http://schemas.microsoft.com/office/word/2010/wordprocessingShape" mc:Ignorable="w14 w15 w16se wp14">
+  <w:abstractNum w:abstractNumId="0" w15:restartNumberingAfterBreak="0">
+    <w:nsid w:val="4DEF7D87"/>
+    <w:multiLevelType w:val="hybridMultilevel"/>
+    <w:tmpl w:val="DC32E374"/>
+    <w:lvl w:ilvl="0" w:tplc="06041988">
+      <w:numFmt w:val="bullet"/>
+      <w:lvlText w:val=""/>
+      <w:lvlJc w:val="left"/>
+      <w:pPr>
+        <w:ind w:left="720" w:hanging="360"/>
+      </w:pPr>
+      <w:rPr>
+        <w:rFonts w:ascii="Symbol" w:eastAsiaTheme="minorHAnsi" w:hAnsi="Symbol" w:cs="B Nazanin" w:hint="default"/>
+        <w:sz w:val="22"/>
+      </w:rPr>
+    </w:lvl>
+    <w:lvl w:ilvl="1" w:tplc="04090003" w:tentative="1">
+      <w:start w:val="1"/>
+      <w:numFmt w:val="bullet"/>
+      <w:lvlText w:val="o"/>
+      <w:lvlJc w:val="left"/>
+      <w:pPr>
+        <w:ind w:left="1440" w:hanging="360"/>
+      </w:pPr>
+      <w:rPr>
+        <w:rFonts w:ascii="Courier New" w:hAnsi="Courier New" w:cs="Courier New" w:hint="default"/>
+      </w:rPr>
+    </w:lvl>
+    <w:lvl w:ilvl="2" w:tplc="04090005" w:tentative="1">
+      <w:start w:val="1"/>
+      <w:numFmt w:val="bullet"/>
+      <w:lvlText w:val=""/>
+      <w:lvlJc w:val="left"/>
+      <w:pPr>
+        <w:ind w:left="2160" w:hanging="360"/>
+      </w:pPr>
+      <w:rPr>
+        <w:rFonts w:ascii="Wingdings" w:hAnsi="Wingdings" w:hint="default"/>
+      </w:rPr>
+    </w:lvl>
+    <w:lvl w:ilvl="3" w:tplc="04090001" w:tentative="1">
+      <w:start w:val="1"/>
+      <w:numFmt w:val="bullet"/>
+      <w:lvlText w:val=""/>
+      <w:lvlJc w:val="left"/>
+      <w:pPr>
+        <w:ind w:left="2880" w:hanging="360"/>
+      </w:pPr>
+      <w:rPr>
+        <w:rFonts w:ascii="Symbol" w:hAnsi="Symbol" w:hint="default"/>
+      </w:rPr>
+    </w:lvl>
+    <w:lvl w:ilvl="4" w:tplc="04090003" w:tentative="1">
+      <w:start w:val="1"/>
+      <w:numFmt w:val="bullet"/>
+      <w:lvlText w:val="o"/>
+      <w:lvlJc w:val="left"/>
+      <w:pPr>
+        <w:ind w:left="3600" w:hanging="360"/>
+      </w:pPr>
+      <w:rPr>
+        <w:rFonts w:ascii="Courier New" w:hAnsi="Courier New" w:cs="Courier New" w:hint="default"/>
+      </w:rPr>
+    </w:lvl>
+    <w:lvl w:ilvl="5" w:tplc="04090005" w:tentative="1">
+      <w:start w:val="1"/>
+      <w:numFmt w:val="bullet"/>
+      <w:lvlText w:val=""/>
+      <w:lvlJc w:val="left"/>
+      <w:pPr>
+        <w:ind w:left="4320" w:hanging="360"/>
+      </w:pPr>
+      <w:rPr>
+        <w:rFonts w:ascii="Wingdings" w:hAnsi="Wingdings" w:hint="default"/>
+      </w:rPr>
+    </w:lvl>
+    <w:lvl w:ilvl="6" w:tplc="04090001" w:tentative="1">
+      <w:start w:val="1"/>
+      <w:numFmt w:val="bullet"/>
+      <w:lvlText w:val=""/>
+      <w:lvlJc w:val="left"/>
+      <w:pPr>
+        <w:ind w:left="5040" w:hanging="360"/>
+      </w:pPr>
+      <w:rPr>
+        <w:rFonts w:ascii="Symbol" w:hAnsi="Symbol" w:hint="default"/>
+      </w:rPr>
+    </w:lvl>
+    <w:lvl w:ilvl="7" w:tplc="04090003" w:tentative="1">
+      <w:start w:val="1"/>
+      <w:numFmt w:val="bullet"/>
+      <w:lvlText w:val="o"/>
+      <w:lvlJc w:val="left"/>
+      <w:pPr>
+        <w:ind w:left="5760" w:hanging="360"/>
+      </w:pPr>
+      <w:rPr>
+        <w:rFonts w:ascii="Courier New" w:hAnsi="Courier New" w:cs="Courier New" w:hint="default"/>
+      </w:rPr>
+    </w:lvl>
+    <w:lvl w:ilvl="8" w:tplc="04090005" w:tentative="1">
+      <w:start w:val="1"/>
+      <w:numFmt w:val="bullet"/>
+      <w:lvlText w:val=""/>
+      <w:lvlJc w:val="left"/>
+      <w:pPr>
+        <w:ind w:left="6480" w:hanging="360"/>
+      </w:pPr>
+      <w:rPr>
+        <w:rFonts w:ascii="Wingdings" w:hAnsi="Wingdings" w:hint="default"/>
+      </w:rPr>
+    </w:lvl>
+  </w:abstractNum>
+  <w:num w:numId="1">
+    <w:abstractNumId w:val="0"/>
+  </w:num>
+</w:numbering>
 </file>
 
 <file path=word/styles.xml><?xml version="1.0" encoding="utf-8"?>
@@ -2325,6 +2181,17 @@
       <w:color w:val="808080"/>
     </w:rPr>
   </w:style>
+  <w:style w:type="paragraph" w:styleId="ListParagraph">
+    <w:name w:val="List Paragraph"/>
+    <w:basedOn w:val="Normal"/>
+    <w:uiPriority w:val="34"/>
+    <w:qFormat/>
+    <w:rsid w:val="00685BEA"/>
+    <w:pPr>
+      <w:ind w:left="720"/>
+      <w:contextualSpacing/>
+    </w:pPr>
+  </w:style>
 </w:styles>
 </file>
 
@@ -2415,6 +2282,13 @@
 
 <file path=word/glossary/fontTable.xml><?xml version="1.0" encoding="utf-8"?>
 <w:fonts xmlns:mc="http://schemas.openxmlformats.org/markup-compatibility/2006" xmlns:r="http://schemas.openxmlformats.org/officeDocument/2006/relationships" xmlns:w="http://schemas.openxmlformats.org/wordprocessingml/2006/main" xmlns:w14="http://schemas.microsoft.com/office/word/2010/wordml" xmlns:w15="http://schemas.microsoft.com/office/word/2012/wordml" xmlns:w16se="http://schemas.microsoft.com/office/word/2015/wordml/symex" mc:Ignorable="w14 w15 w16se">
+  <w:font w:name="Symbol">
+    <w:panose1 w:val="05050102010706020507"/>
+    <w:charset w:val="02"/>
+    <w:family w:val="roman"/>
+    <w:pitch w:val="variable"/>
+    <w:sig w:usb0="00000000" w:usb1="10000000" w:usb2="00000000" w:usb3="00000000" w:csb0="80000000" w:csb1="00000000"/>
+  </w:font>
   <w:font w:name="Calibri">
     <w:panose1 w:val="020F0502020204030204"/>
     <w:charset w:val="00"/>
@@ -2422,11 +2296,18 @@
     <w:pitch w:val="variable"/>
     <w:sig w:usb0="E00002FF" w:usb1="4000ACFF" w:usb2="00000001" w:usb3="00000000" w:csb0="0000019F" w:csb1="00000000"/>
   </w:font>
-  <w:font w:name="Arial">
-    <w:panose1 w:val="020B0604020202020204"/>
+  <w:font w:name="B Nazanin">
+    <w:panose1 w:val="00000400000000000000"/>
+    <w:charset w:val="B2"/>
+    <w:family w:val="auto"/>
+    <w:pitch w:val="variable"/>
+    <w:sig w:usb0="00002001" w:usb1="80000000" w:usb2="00000008" w:usb3="00000000" w:csb0="00000040" w:csb1="00000000"/>
+  </w:font>
+  <w:font w:name="Courier New">
+    <w:panose1 w:val="02070309020205020404"/>
     <w:charset w:val="00"/>
-    <w:family w:val="swiss"/>
-    <w:pitch w:val="variable"/>
+    <w:family w:val="modern"/>
+    <w:pitch w:val="fixed"/>
     <w:sig w:usb0="E0002EFF" w:usb1="C0007843" w:usb2="00000009" w:usb3="00000000" w:csb0="000001FF" w:csb1="00000000"/>
   </w:font>
   <w:font w:name="Times New Roman">
@@ -2436,12 +2317,19 @@
     <w:pitch w:val="variable"/>
     <w:sig w:usb0="E0002EFF" w:usb1="C0007843" w:usb2="00000009" w:usb3="00000000" w:csb0="000001FF" w:csb1="00000000"/>
   </w:font>
-  <w:font w:name="B Nazanin">
-    <w:panose1 w:val="00000400000000000000"/>
-    <w:charset w:val="B2"/>
+  <w:font w:name="Wingdings">
+    <w:panose1 w:val="05000000000000000000"/>
+    <w:charset w:val="02"/>
     <w:family w:val="auto"/>
     <w:pitch w:val="variable"/>
-    <w:sig w:usb0="00002001" w:usb1="80000000" w:usb2="00000008" w:usb3="00000000" w:csb0="00000040" w:csb1="00000000"/>
+    <w:sig w:usb0="00000000" w:usb1="10000000" w:usb2="00000000" w:usb3="00000000" w:csb0="80000000" w:csb1="00000000"/>
+  </w:font>
+  <w:font w:name="Arial">
+    <w:panose1 w:val="020B0604020202020204"/>
+    <w:charset w:val="00"/>
+    <w:family w:val="swiss"/>
+    <w:pitch w:val="variable"/>
+    <w:sig w:usb0="E0002EFF" w:usb1="C0007843" w:usb2="00000009" w:usb3="00000000" w:csb0="000001FF" w:csb1="00000000"/>
   </w:font>
   <w:font w:name="Time New Roman">
     <w:altName w:val="Times New Roman"/>
@@ -3237,7 +3125,7 @@
 </file>
 
 <file path=customXml/itemProps1.xml><?xml version="1.0" encoding="utf-8"?>
-<ds:datastoreItem xmlns:ds="http://schemas.openxmlformats.org/officeDocument/2006/customXml" ds:itemID="{670F510C-F60B-4AEC-874B-752CFC92AF67}">
+<ds:datastoreItem xmlns:ds="http://schemas.openxmlformats.org/officeDocument/2006/customXml" ds:itemID="{DD358B21-20B5-4A49-A794-3A00BEB44FD4}">
   <ds:schemaRefs>
     <ds:schemaRef ds:uri="http://schemas.openxmlformats.org/officeDocument/2006/bibliography"/>
   </ds:schemaRefs>

</xml_diff>